<commit_message>
Updated with sandeel and sprat
</commit_message>
<xml_diff>
--- a/_Common/HAWG-data-overviews.docx
+++ b/_Common/HAWG-data-overviews.docx
@@ -36,7 +36,7 @@
         <w:pStyle w:val="BodyText"/>
       </w:pPr>
       <w:r>
-        <w:t xml:space="preserve">26/03/2020 11:50</w:t>
+        <w:t xml:space="preserve">27/03/2020 12:12</w:t>
       </w:r>
     </w:p>
     <w:p>
@@ -182,7 +182,7 @@
       <w:r>
         <w:drawing>
           <wp:inline>
-            <wp:extent cx="5753100" cy="5753100"/>
+            <wp:extent cx="5753100" cy="6903720"/>
             <wp:effectExtent b="0" l="0" r="0" t="0"/>
             <wp:docPr descr="" title="" id="1" name="Picture"/>
             <a:graphic>
@@ -203,7 +203,7 @@
                   <pic:spPr bwMode="auto">
                     <a:xfrm>
                       <a:off x="0" y="0"/>
-                      <a:ext cx="5753100" cy="5753100"/>
+                      <a:ext cx="5753100" cy="6903720"/>
                     </a:xfrm>
                     <a:prstGeom prst="rect">
                       <a:avLst/>
@@ -230,7 +230,7 @@
         <w:rPr>
           <w:b/>
         </w:rPr>
-        <w:t xml:space="preserve">Figure x Trends in SSB.</w:t>
+        <w:t xml:space="preserve">Figure x Trends in catch.</w:t>
       </w:r>
     </w:p>
     <w:p>
@@ -250,7 +250,7 @@
       <w:r>
         <w:drawing>
           <wp:inline>
-            <wp:extent cx="5753100" cy="5753100"/>
+            <wp:extent cx="5753100" cy="6903720"/>
             <wp:effectExtent b="0" l="0" r="0" t="0"/>
             <wp:docPr descr="" title="" id="1" name="Picture"/>
             <a:graphic>
@@ -271,7 +271,7 @@
                   <pic:spPr bwMode="auto">
                     <a:xfrm>
                       <a:off x="0" y="0"/>
-                      <a:ext cx="5753100" cy="5753100"/>
+                      <a:ext cx="5753100" cy="6903720"/>
                     </a:xfrm>
                     <a:prstGeom prst="rect">
                       <a:avLst/>
@@ -298,7 +298,7 @@
         <w:rPr>
           <w:b/>
         </w:rPr>
-        <w:t xml:space="preserve">Figure x Trends in F.</w:t>
+        <w:t xml:space="preserve">Figure x Trends in SSB.</w:t>
       </w:r>
     </w:p>
     <w:p>
@@ -318,7 +318,7 @@
       <w:r>
         <w:drawing>
           <wp:inline>
-            <wp:extent cx="5753100" cy="5753100"/>
+            <wp:extent cx="5753100" cy="6903720"/>
             <wp:effectExtent b="0" l="0" r="0" t="0"/>
             <wp:docPr descr="" title="" id="1" name="Picture"/>
             <a:graphic>
@@ -339,7 +339,75 @@
                   <pic:spPr bwMode="auto">
                     <a:xfrm>
                       <a:off x="0" y="0"/>
-                      <a:ext cx="5753100" cy="5753100"/>
+                      <a:ext cx="5753100" cy="6903720"/>
+                    </a:xfrm>
+                    <a:prstGeom prst="rect">
+                      <a:avLst/>
+                    </a:prstGeom>
+                    <a:noFill/>
+                    <a:ln w="9525">
+                      <a:noFill/>
+                      <a:headEnd/>
+                      <a:tailEnd/>
+                    </a:ln>
+                  </pic:spPr>
+                </pic:pic>
+              </a:graphicData>
+            </a:graphic>
+          </wp:inline>
+        </w:drawing>
+      </w:r>
+    </w:p>
+    <w:p>
+      <w:pPr>
+        <w:pStyle w:val="BodyText"/>
+      </w:pPr>
+      <w:r>
+        <w:rPr>
+          <w:b/>
+        </w:rPr>
+        <w:t xml:space="preserve">Figure x Trends in F.</w:t>
+      </w:r>
+    </w:p>
+    <w:p>
+      <w:pPr>
+        <w:pStyle w:val="Heading5"/>
+      </w:pPr>
+      <w:bookmarkStart w:id="29" w:name="page-break-4"/>
+      <w:r>
+        <w:t xml:space="preserve">page break</w:t>
+      </w:r>
+      <w:bookmarkEnd w:id="29"/>
+    </w:p>
+    <w:p>
+      <w:pPr>
+        <w:pStyle w:val="FirstParagraph"/>
+      </w:pPr>
+      <w:r>
+        <w:drawing>
+          <wp:inline>
+            <wp:extent cx="5753100" cy="6903720"/>
+            <wp:effectExtent b="0" l="0" r="0" t="0"/>
+            <wp:docPr descr="" title="" id="1" name="Picture"/>
+            <a:graphic>
+              <a:graphicData uri="http://schemas.openxmlformats.org/drawingml/2006/picture">
+                <pic:pic>
+                  <pic:nvPicPr>
+                    <pic:cNvPr descr="HAWG-data-overviews_files/figure-docx/unnamed-chunk-6-1.png" id="0" name="Picture"/>
+                    <pic:cNvPicPr>
+                      <a:picLocks noChangeArrowheads="1" noChangeAspect="1"/>
+                    </pic:cNvPicPr>
+                  </pic:nvPicPr>
+                  <pic:blipFill>
+                    <a:blip r:embed="rId30"/>
+                    <a:stretch>
+                      <a:fillRect/>
+                    </a:stretch>
+                  </pic:blipFill>
+                  <pic:spPr bwMode="auto">
+                    <a:xfrm>
+                      <a:off x="0" y="0"/>
+                      <a:ext cx="5753100" cy="6903720"/>
                     </a:xfrm>
                     <a:prstGeom prst="rect">
                       <a:avLst/>

</xml_diff>